<commit_message>
add ppt sempro && update skripsi
</commit_message>
<xml_diff>
--- a/Proposal_212410102035.docx
+++ b/Proposal_212410102035.docx
@@ -26172,11 +26172,78 @@
     </w:p>
     <w:p>
       <w:pPr>
+        <w:pStyle w:val="BodyText"/>
+        <w:spacing w:before="158"/>
+      </w:pPr>
+    </w:p>
+    <w:p>
+      <w:pPr>
+        <w:pStyle w:val="BodyText"/>
+        <w:spacing w:before="158"/>
+      </w:pPr>
+    </w:p>
+    <w:p>
+      <w:pPr>
+        <w:pStyle w:val="BodyText"/>
+        <w:spacing w:before="158"/>
+      </w:pPr>
+    </w:p>
+    <w:p>
+      <w:pPr>
+        <w:pStyle w:val="BodyText"/>
+        <w:spacing w:before="158"/>
+      </w:pPr>
+    </w:p>
+    <w:p>
+      <w:pPr>
+        <w:pStyle w:val="BodyText"/>
+        <w:spacing w:before="158"/>
+      </w:pPr>
+    </w:p>
+    <w:p>
+      <w:pPr>
+        <w:pStyle w:val="BodyText"/>
+        <w:spacing w:before="158"/>
+      </w:pPr>
+    </w:p>
+    <w:p>
+      <w:pPr>
+        <w:pStyle w:val="BodyText"/>
+        <w:spacing w:before="158"/>
+      </w:pPr>
+    </w:p>
+    <w:p>
+      <w:pPr>
+        <w:pStyle w:val="BodyText"/>
+        <w:spacing w:before="158"/>
+      </w:pPr>
+    </w:p>
+    <w:p>
+      <w:pPr>
+        <w:pStyle w:val="BodyText"/>
+        <w:spacing w:before="158"/>
+      </w:pPr>
+    </w:p>
+    <w:p>
+      <w:pPr>
+        <w:pStyle w:val="BodyText"/>
+        <w:spacing w:before="158"/>
+      </w:pPr>
+    </w:p>
+    <w:p>
+      <w:pPr>
+        <w:pStyle w:val="BodyText"/>
+        <w:spacing w:before="158"/>
+      </w:pPr>
+    </w:p>
+    <w:p>
+      <w:pPr>
         <w:pStyle w:val="Heading1"/>
         <w:spacing w:before="1"/>
         <w:ind w:left="828"/>
       </w:pPr>
       <w:r>
+        <w:lastRenderedPageBreak/>
         <w:t>J.</w:t>
       </w:r>
       <w:r>
@@ -26301,7 +26368,7 @@
     <w:tbl>
       <w:tblPr>
         <w:tblW w:w="0" w:type="auto"/>
-        <w:tblInd w:w="475" w:type="dxa"/>
+        <w:tblInd w:w="461" w:type="dxa"/>
         <w:tblLayout w:type="fixed"/>
         <w:tblCellMar>
           <w:left w:w="0" w:type="dxa"/>
@@ -26310,21 +26377,27 @@
         <w:tblLook w:val="01E0" w:firstRow="1" w:lastRow="1" w:firstColumn="1" w:lastColumn="1" w:noHBand="0" w:noVBand="0"/>
       </w:tblPr>
       <w:tblGrid>
-        <w:gridCol w:w="680"/>
+        <w:gridCol w:w="14"/>
+        <w:gridCol w:w="594"/>
+        <w:gridCol w:w="86"/>
         <w:gridCol w:w="3569"/>
         <w:gridCol w:w="708"/>
         <w:gridCol w:w="852"/>
         <w:gridCol w:w="850"/>
         <w:gridCol w:w="827"/>
-        <w:gridCol w:w="778"/>
+        <w:gridCol w:w="24"/>
+        <w:gridCol w:w="754"/>
       </w:tblGrid>
       <w:tr>
         <w:trPr>
+          <w:gridBefore w:val="1"/>
+          <w:wBefore w:w="14" w:type="dxa"/>
           <w:trHeight w:val="316"/>
         </w:trPr>
         <w:tc>
           <w:tcPr>
             <w:tcW w:w="680" w:type="dxa"/>
+            <w:gridSpan w:val="2"/>
             <w:vMerge w:val="restart"/>
             <w:tcBorders>
               <w:top w:val="single" w:sz="4" w:space="0" w:color="000000"/>
@@ -26477,6 +26550,7 @@
         <w:tc>
           <w:tcPr>
             <w:tcW w:w="778" w:type="dxa"/>
+            <w:gridSpan w:val="2"/>
             <w:tcBorders>
               <w:top w:val="single" w:sz="4" w:space="0" w:color="000000"/>
               <w:bottom w:val="single" w:sz="4" w:space="0" w:color="000000"/>
@@ -26495,11 +26569,14 @@
       </w:tr>
       <w:tr>
         <w:trPr>
+          <w:gridBefore w:val="1"/>
+          <w:wBefore w:w="14" w:type="dxa"/>
           <w:trHeight w:val="316"/>
         </w:trPr>
         <w:tc>
           <w:tcPr>
             <w:tcW w:w="680" w:type="dxa"/>
+            <w:gridSpan w:val="2"/>
             <w:vMerge/>
             <w:tcBorders>
               <w:top w:val="nil"/>
@@ -26652,6 +26729,7 @@
         <w:tc>
           <w:tcPr>
             <w:tcW w:w="778" w:type="dxa"/>
+            <w:gridSpan w:val="2"/>
             <w:tcBorders>
               <w:top w:val="single" w:sz="4" w:space="0" w:color="000000"/>
               <w:bottom w:val="single" w:sz="4" w:space="0" w:color="000000"/>
@@ -26681,11 +26759,14 @@
       </w:tr>
       <w:tr>
         <w:trPr>
+          <w:gridBefore w:val="1"/>
+          <w:wBefore w:w="14" w:type="dxa"/>
           <w:trHeight w:val="635"/>
         </w:trPr>
         <w:tc>
           <w:tcPr>
             <w:tcW w:w="680" w:type="dxa"/>
+            <w:gridSpan w:val="2"/>
             <w:tcBorders>
               <w:top w:val="single" w:sz="4" w:space="0" w:color="000000"/>
               <w:bottom w:val="single" w:sz="4" w:space="0" w:color="000000"/>
@@ -26803,7 +26884,7 @@
         <w:tc>
           <w:tcPr>
             <w:tcW w:w="3307" w:type="dxa"/>
-            <w:gridSpan w:val="4"/>
+            <w:gridSpan w:val="5"/>
             <w:tcBorders>
               <w:top w:val="single" w:sz="4" w:space="0" w:color="000000"/>
               <w:bottom w:val="single" w:sz="4" w:space="0" w:color="000000"/>
@@ -26822,11 +26903,14 @@
       </w:tr>
       <w:tr>
         <w:trPr>
+          <w:gridBefore w:val="1"/>
+          <w:wBefore w:w="14" w:type="dxa"/>
           <w:trHeight w:val="316"/>
         </w:trPr>
         <w:tc>
           <w:tcPr>
             <w:tcW w:w="680" w:type="dxa"/>
+            <w:gridSpan w:val="2"/>
             <w:tcBorders>
               <w:top w:val="single" w:sz="4" w:space="0" w:color="000000"/>
               <w:bottom w:val="single" w:sz="4" w:space="0" w:color="000000"/>
@@ -26928,7 +27012,7 @@
         <w:tc>
           <w:tcPr>
             <w:tcW w:w="2455" w:type="dxa"/>
-            <w:gridSpan w:val="3"/>
+            <w:gridSpan w:val="4"/>
             <w:tcBorders>
               <w:top w:val="single" w:sz="4" w:space="0" w:color="000000"/>
               <w:bottom w:val="single" w:sz="4" w:space="0" w:color="000000"/>
@@ -26947,11 +27031,14 @@
       </w:tr>
       <w:tr>
         <w:trPr>
+          <w:gridBefore w:val="1"/>
+          <w:wBefore w:w="14" w:type="dxa"/>
           <w:trHeight w:val="318"/>
         </w:trPr>
         <w:tc>
           <w:tcPr>
             <w:tcW w:w="680" w:type="dxa"/>
+            <w:gridSpan w:val="2"/>
             <w:tcBorders>
               <w:top w:val="single" w:sz="4" w:space="0" w:color="000000"/>
               <w:bottom w:val="single" w:sz="4" w:space="0" w:color="000000"/>
@@ -27078,7 +27165,7 @@
         <w:tc>
           <w:tcPr>
             <w:tcW w:w="1605" w:type="dxa"/>
-            <w:gridSpan w:val="2"/>
+            <w:gridSpan w:val="3"/>
             <w:tcBorders>
               <w:top w:val="single" w:sz="4" w:space="0" w:color="000000"/>
               <w:bottom w:val="single" w:sz="4" w:space="0" w:color="000000"/>
@@ -27097,11 +27184,14 @@
       </w:tr>
       <w:tr>
         <w:trPr>
+          <w:gridBefore w:val="1"/>
+          <w:wBefore w:w="14" w:type="dxa"/>
           <w:trHeight w:val="316"/>
         </w:trPr>
         <w:tc>
           <w:tcPr>
             <w:tcW w:w="680" w:type="dxa"/>
+            <w:gridSpan w:val="2"/>
             <w:tcBorders>
               <w:top w:val="single" w:sz="4" w:space="0" w:color="000000"/>
               <w:bottom w:val="single" w:sz="4" w:space="0" w:color="000000"/>
@@ -27227,7 +27317,7 @@
         <w:tc>
           <w:tcPr>
             <w:tcW w:w="1605" w:type="dxa"/>
-            <w:gridSpan w:val="2"/>
+            <w:gridSpan w:val="3"/>
             <w:tcBorders>
               <w:top w:val="single" w:sz="4" w:space="0" w:color="000000"/>
               <w:bottom w:val="single" w:sz="4" w:space="0" w:color="000000"/>
@@ -27244,47 +27334,6 @@
           </w:p>
         </w:tc>
       </w:tr>
-    </w:tbl>
-    <w:p>
-      <w:pPr>
-        <w:pStyle w:val="TableParagraph"/>
-        <w:rPr>
-          <w:sz w:val="24"/>
-        </w:rPr>
-        <w:sectPr>
-          <w:pgSz w:w="12240" w:h="15840"/>
-          <w:pgMar w:top="1820" w:right="1080" w:bottom="280" w:left="1800" w:header="720" w:footer="720" w:gutter="0"/>
-          <w:cols w:space="720"/>
-        </w:sectPr>
-      </w:pPr>
-    </w:p>
-    <w:p>
-      <w:pPr>
-        <w:pStyle w:val="BodyText"/>
-        <w:spacing w:before="218"/>
-        <w:rPr>
-          <w:sz w:val="20"/>
-        </w:rPr>
-      </w:pPr>
-    </w:p>
-    <w:tbl>
-      <w:tblPr>
-        <w:tblW w:w="0" w:type="auto"/>
-        <w:tblInd w:w="461" w:type="dxa"/>
-        <w:tblLayout w:type="fixed"/>
-        <w:tblCellMar>
-          <w:left w:w="0" w:type="dxa"/>
-          <w:right w:w="0" w:type="dxa"/>
-        </w:tblCellMar>
-        <w:tblLook w:val="01E0" w:firstRow="1" w:lastRow="1" w:firstColumn="1" w:lastColumn="1" w:noHBand="0" w:noVBand="0"/>
-      </w:tblPr>
-      <w:tblGrid>
-        <w:gridCol w:w="608"/>
-        <w:gridCol w:w="5215"/>
-        <w:gridCol w:w="850"/>
-        <w:gridCol w:w="851"/>
-        <w:gridCol w:w="754"/>
-      </w:tblGrid>
       <w:tr>
         <w:trPr>
           <w:trHeight w:val="635"/>
@@ -27292,6 +27341,7 @@
         <w:tc>
           <w:tcPr>
             <w:tcW w:w="608" w:type="dxa"/>
+            <w:gridSpan w:val="2"/>
             <w:tcBorders>
               <w:top w:val="single" w:sz="4" w:space="0" w:color="000000"/>
               <w:bottom w:val="single" w:sz="4" w:space="0" w:color="000000"/>
@@ -27318,6 +27368,7 @@
         <w:tc>
           <w:tcPr>
             <w:tcW w:w="5215" w:type="dxa"/>
+            <w:gridSpan w:val="4"/>
             <w:tcBorders>
               <w:top w:val="single" w:sz="4" w:space="0" w:color="000000"/>
               <w:bottom w:val="single" w:sz="4" w:space="0" w:color="000000"/>
@@ -27423,7 +27474,7 @@
         <w:tc>
           <w:tcPr>
             <w:tcW w:w="1605" w:type="dxa"/>
-            <w:gridSpan w:val="2"/>
+            <w:gridSpan w:val="3"/>
             <w:tcBorders>
               <w:top w:val="single" w:sz="4" w:space="0" w:color="000000"/>
               <w:bottom w:val="single" w:sz="4" w:space="0" w:color="000000"/>
@@ -27447,6 +27498,7 @@
         <w:tc>
           <w:tcPr>
             <w:tcW w:w="608" w:type="dxa"/>
+            <w:gridSpan w:val="2"/>
             <w:tcBorders>
               <w:top w:val="single" w:sz="4" w:space="0" w:color="000000"/>
               <w:bottom w:val="single" w:sz="4" w:space="0" w:color="000000"/>
@@ -27473,6 +27525,7 @@
         <w:tc>
           <w:tcPr>
             <w:tcW w:w="5215" w:type="dxa"/>
+            <w:gridSpan w:val="4"/>
             <w:tcBorders>
               <w:top w:val="single" w:sz="4" w:space="0" w:color="000000"/>
               <w:bottom w:val="single" w:sz="4" w:space="0" w:color="000000"/>
@@ -27517,6 +27570,7 @@
         <w:tc>
           <w:tcPr>
             <w:tcW w:w="851" w:type="dxa"/>
+            <w:gridSpan w:val="2"/>
             <w:tcBorders>
               <w:top w:val="single" w:sz="4" w:space="0" w:color="000000"/>
               <w:bottom w:val="single" w:sz="4" w:space="0" w:color="000000"/>
@@ -27559,6 +27613,7 @@
         <w:tc>
           <w:tcPr>
             <w:tcW w:w="608" w:type="dxa"/>
+            <w:gridSpan w:val="2"/>
             <w:tcBorders>
               <w:top w:val="single" w:sz="4" w:space="0" w:color="000000"/>
               <w:bottom w:val="single" w:sz="4" w:space="0" w:color="000000"/>
@@ -27585,6 +27640,7 @@
         <w:tc>
           <w:tcPr>
             <w:tcW w:w="5215" w:type="dxa"/>
+            <w:gridSpan w:val="4"/>
             <w:tcBorders>
               <w:top w:val="single" w:sz="4" w:space="0" w:color="000000"/>
               <w:bottom w:val="single" w:sz="4" w:space="0" w:color="000000"/>
@@ -27685,6 +27741,7 @@
         <w:tc>
           <w:tcPr>
             <w:tcW w:w="851" w:type="dxa"/>
+            <w:gridSpan w:val="2"/>
             <w:tcBorders>
               <w:top w:val="single" w:sz="4" w:space="0" w:color="000000"/>
               <w:bottom w:val="single" w:sz="4" w:space="0" w:color="000000"/>
@@ -28746,6 +28803,7 @@
         <w:rPr>
           <w:sz w:val="24"/>
         </w:rPr>
+        <w:lastRenderedPageBreak/>
         <w:t xml:space="preserve">Chatkar, H. V., Singh, H. G., Sonavane, A. S., Singh, S., &amp; Pulgam, N. (2023). Crowdfunding using Blockchain. </w:t>
       </w:r>
       <w:r>
@@ -31173,7 +31231,7 @@
           </mc:Choice>
           <mc:Fallback>
             <w:pict>
-              <v:group w14:anchorId="0805D624" id="Group 14" o:spid="_x0000_s1026" style="position:absolute;margin-left:132.1pt;margin-top:18.9pt;width:179.65pt;height:310.75pt;z-index:-15725056;mso-wrap-distance-left:0;mso-wrap-distance-right:0;mso-position-horizontal-relative:page" coordsize="22815,39465" o:gfxdata="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">
+              <v:group w14:anchorId="39DB5E8B" id="Group 14" o:spid="_x0000_s1026" style="position:absolute;margin-left:132.1pt;margin-top:18.9pt;width:179.65pt;height:310.75pt;z-index:-15725056;mso-wrap-distance-left:0;mso-wrap-distance-right:0;mso-position-horizontal-relative:page" coordsize="22815,39465" o:gfxdata="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">
                 <v:shape id="Image 15" o:spid="_x0000_s1027" type="#_x0000_t75" style="position:absolute;left:384;top:343;width:22046;height:12049;visibility:visible;mso-wrap-style:square" o:gfxdata="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">
                   <v:imagedata r:id="rId23" o:title=""/>
                 </v:shape>
@@ -31384,7 +31442,7 @@
           </mc:Choice>
           <mc:Fallback>
             <w:pict>
-              <v:group w14:anchorId="1E6580EA" id="Group 21" o:spid="_x0000_s1026" style="position:absolute;margin-left:330.1pt;margin-top:18.9pt;width:179.6pt;height:206.15pt;z-index:-15724544;mso-wrap-distance-left:0;mso-wrap-distance-right:0;mso-position-horizontal-relative:page" coordsize="22809,26181" o:gfxdata="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">
+              <v:group w14:anchorId="069AB72E" id="Group 21" o:spid="_x0000_s1026" style="position:absolute;margin-left:330.1pt;margin-top:18.9pt;width:179.6pt;height:206.15pt;z-index:-15724544;mso-wrap-distance-left:0;mso-wrap-distance-right:0;mso-position-horizontal-relative:page" coordsize="22809,26181" o:gfxdata="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">
                 <v:shape id="Image 22" o:spid="_x0000_s1027" type="#_x0000_t75" style="position:absolute;left:386;top:343;width:22035;height:12042;visibility:visible;mso-wrap-style:square" o:gfxdata="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">
                   <v:imagedata r:id="rId28" o:title=""/>
                 </v:shape>

</xml_diff>

<commit_message>
update proposal bab 4
</commit_message>
<xml_diff>
--- a/Proposal_212410102035.docx
+++ b/Proposal_212410102035.docx
@@ -21846,7 +21846,7 @@
         <w:rPr>
           <w:spacing w:val="-2"/>
         </w:rPr>
-        <w:t>berikut:s</w:t>
+        <w:t>berikut:</w:t>
       </w:r>
     </w:p>
     <w:p>
@@ -31231,7 +31231,7 @@
           </mc:Choice>
           <mc:Fallback>
             <w:pict>
-              <v:group w14:anchorId="39DB5E8B" id="Group 14" o:spid="_x0000_s1026" style="position:absolute;margin-left:132.1pt;margin-top:18.9pt;width:179.65pt;height:310.75pt;z-index:-15725056;mso-wrap-distance-left:0;mso-wrap-distance-right:0;mso-position-horizontal-relative:page" coordsize="22815,39465" o:gfxdata="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">
+              <v:group w14:anchorId="4E5BA297" id="Group 14" o:spid="_x0000_s1026" style="position:absolute;margin-left:132.1pt;margin-top:18.9pt;width:179.65pt;height:310.75pt;z-index:-15725056;mso-wrap-distance-left:0;mso-wrap-distance-right:0;mso-position-horizontal-relative:page" coordsize="22815,39465" o:gfxdata="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">
                 <v:shape id="Image 15" o:spid="_x0000_s1027" type="#_x0000_t75" style="position:absolute;left:384;top:343;width:22046;height:12049;visibility:visible;mso-wrap-style:square" o:gfxdata="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">
                   <v:imagedata r:id="rId23" o:title=""/>
                 </v:shape>
@@ -31442,7 +31442,7 @@
           </mc:Choice>
           <mc:Fallback>
             <w:pict>
-              <v:group w14:anchorId="069AB72E" id="Group 21" o:spid="_x0000_s1026" style="position:absolute;margin-left:330.1pt;margin-top:18.9pt;width:179.6pt;height:206.15pt;z-index:-15724544;mso-wrap-distance-left:0;mso-wrap-distance-right:0;mso-position-horizontal-relative:page" coordsize="22809,26181" o:gfxdata="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">
+              <v:group w14:anchorId="5E128E27" id="Group 21" o:spid="_x0000_s1026" style="position:absolute;margin-left:330.1pt;margin-top:18.9pt;width:179.6pt;height:206.15pt;z-index:-15724544;mso-wrap-distance-left:0;mso-wrap-distance-right:0;mso-position-horizontal-relative:page" coordsize="22809,26181" o:gfxdata="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">
                 <v:shape id="Image 22" o:spid="_x0000_s1027" type="#_x0000_t75" style="position:absolute;left:386;top:343;width:22035;height:12042;visibility:visible;mso-wrap-style:square" o:gfxdata="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">
                   <v:imagedata r:id="rId28" o:title=""/>
                 </v:shape>

</xml_diff>